<commit_message>
Poprawki do diagramów - dużo by mówić XD
</commit_message>
<xml_diff>
--- a/stage3/OpisScenariuszy.docx
+++ b/stage3/OpisScenariuszy.docx
@@ -140,10 +140,7 @@
         </w:rPr>
       </w:pPr>
       <w:r>
-        <w:t>Program obsługujący zakład transportowy</w:t>
-      </w:r>
-      <w:r>
-        <w:t>.</w:t>
+        <w:t>Program obsługujący zakład transportowy.</w:t>
       </w:r>
     </w:p>
     <w:p>
@@ -1024,265 +1021,266 @@
       <w:r>
         <w:t xml:space="preserve">3. </w:t>
       </w:r>
+      <w:r>
+        <w:rPr>
+          <w:rStyle w:val="Wyrnieniedelikatne"/>
+        </w:rPr>
+        <w:t>do</w:t>
+      </w:r>
+      <w:r>
+        <w:t xml:space="preserve"> </w:t>
+      </w:r>
+    </w:p>
+    <w:p>
+      <w:pPr>
+        <w:pStyle w:val="Akapitzlist"/>
+        <w:jc w:val="both"/>
+      </w:pPr>
+      <w:r>
+        <w:t xml:space="preserve">   3.1. </w:t>
+      </w:r>
+      <w:r>
+        <w:rPr>
+          <w:rStyle w:val="Wyrnienieintensywne"/>
+        </w:rPr>
+        <w:t>Użytkownik</w:t>
+      </w:r>
+      <w:r>
+        <w:t xml:space="preserve"> wprowadza klucz dostępu.</w:t>
+      </w:r>
+    </w:p>
+    <w:p>
+      <w:pPr>
+        <w:pStyle w:val="Akapitzlist"/>
+        <w:jc w:val="both"/>
+      </w:pPr>
+      <w:r>
+        <w:t xml:space="preserve">   3.2. </w:t>
+      </w:r>
       <w:proofErr w:type="spellStart"/>
       <w:r>
         <w:rPr>
           <w:rStyle w:val="Wyrnieniedelikatne"/>
         </w:rPr>
-        <w:t>while</w:t>
+        <w:t>if</w:t>
       </w:r>
       <w:proofErr w:type="spellEnd"/>
       <w:r>
-        <w:t xml:space="preserve"> Kontu nie została przypisana żadna rola.</w:t>
-      </w:r>
-    </w:p>
-    <w:p>
-      <w:pPr>
-        <w:pStyle w:val="Akapitzlist"/>
-        <w:jc w:val="both"/>
-      </w:pPr>
-      <w:r>
-        <w:t xml:space="preserve">   3.1. </w:t>
+        <w:t xml:space="preserve"> Wprowadzony klucz jest pusty.</w:t>
+      </w:r>
+    </w:p>
+    <w:p>
+      <w:pPr>
+        <w:pStyle w:val="Akapitzlist"/>
+        <w:jc w:val="both"/>
+      </w:pPr>
+      <w:r>
+        <w:t xml:space="preserve">      3.2.1. Zakładanemu kontu przypisywana jest rola </w:t>
       </w:r>
       <w:r>
         <w:rPr>
           <w:rStyle w:val="Wyrnienieintensywne"/>
         </w:rPr>
+        <w:t>Klient</w:t>
+      </w:r>
+      <w:r>
+        <w:t>.</w:t>
+      </w:r>
+    </w:p>
+    <w:p>
+      <w:pPr>
+        <w:pStyle w:val="Akapitzlist"/>
+        <w:jc w:val="both"/>
+      </w:pPr>
+      <w:r>
+        <w:t xml:space="preserve">   3.3. </w:t>
+      </w:r>
+      <w:proofErr w:type="spellStart"/>
+      <w:r>
+        <w:rPr>
+          <w:rStyle w:val="Wyrnieniedelikatne"/>
+        </w:rPr>
+        <w:t>else</w:t>
+      </w:r>
+      <w:proofErr w:type="spellEnd"/>
+      <w:r>
+        <w:rPr>
+          <w:rStyle w:val="Wyrnieniedelikatne"/>
+        </w:rPr>
+        <w:t xml:space="preserve"> </w:t>
+      </w:r>
+      <w:proofErr w:type="spellStart"/>
+      <w:r>
+        <w:rPr>
+          <w:rStyle w:val="Wyrnieniedelikatne"/>
+        </w:rPr>
+        <w:t>if</w:t>
+      </w:r>
+      <w:proofErr w:type="spellEnd"/>
+      <w:r>
+        <w:t xml:space="preserve"> Wprowadzony klucz odpowiada kluczowi dostępu do konta o roli </w:t>
+      </w:r>
+      <w:r>
+        <w:t>koordynatora</w:t>
+      </w:r>
+      <w:r>
+        <w:t>.</w:t>
+      </w:r>
+    </w:p>
+    <w:p>
+      <w:pPr>
+        <w:pStyle w:val="Akapitzlist"/>
+        <w:jc w:val="both"/>
+      </w:pPr>
+      <w:r>
+        <w:t xml:space="preserve">      3.3.1. Zakładanemu kontu przypisywana jest rola </w:t>
+      </w:r>
+      <w:r>
+        <w:rPr>
+          <w:rStyle w:val="Wyrnienieintensywne"/>
+        </w:rPr>
+        <w:t>Koordynator</w:t>
+      </w:r>
+      <w:r>
+        <w:t>.</w:t>
+      </w:r>
+    </w:p>
+    <w:p>
+      <w:pPr>
+        <w:pStyle w:val="Akapitzlist"/>
+        <w:jc w:val="both"/>
+      </w:pPr>
+      <w:r>
+        <w:t xml:space="preserve">   3.4. </w:t>
+      </w:r>
+      <w:proofErr w:type="spellStart"/>
+      <w:r>
+        <w:rPr>
+          <w:rStyle w:val="Wyrnieniedelikatne"/>
+        </w:rPr>
+        <w:t>else</w:t>
+      </w:r>
+      <w:proofErr w:type="spellEnd"/>
+      <w:r>
+        <w:rPr>
+          <w:rStyle w:val="Wyrnieniedelikatne"/>
+        </w:rPr>
+        <w:t xml:space="preserve"> </w:t>
+      </w:r>
+      <w:proofErr w:type="spellStart"/>
+      <w:r>
+        <w:rPr>
+          <w:rStyle w:val="Wyrnieniedelikatne"/>
+        </w:rPr>
+        <w:t>if</w:t>
+      </w:r>
+      <w:proofErr w:type="spellEnd"/>
+      <w:r>
+        <w:t xml:space="preserve"> Wprowadzony klucz odpowiada kluczowi dostępu do konta o roli kierowcy.</w:t>
+      </w:r>
+    </w:p>
+    <w:p>
+      <w:pPr>
+        <w:pStyle w:val="Akapitzlist"/>
+        <w:jc w:val="both"/>
+      </w:pPr>
+      <w:r>
+        <w:t xml:space="preserve">      3.4.1. Zakładanemu kontu przypisana jest rola </w:t>
+      </w:r>
+      <w:r>
+        <w:rPr>
+          <w:rStyle w:val="Wyrnienieintensywne"/>
+        </w:rPr>
+        <w:t>Kierowca</w:t>
+      </w:r>
+      <w:r>
+        <w:t>.</w:t>
+      </w:r>
+    </w:p>
+    <w:p>
+      <w:pPr>
+        <w:pStyle w:val="Akapitzlist"/>
+        <w:jc w:val="both"/>
+      </w:pPr>
+      <w:r>
+        <w:t xml:space="preserve">   3.5. </w:t>
+      </w:r>
+      <w:proofErr w:type="spellStart"/>
+      <w:r>
+        <w:rPr>
+          <w:rStyle w:val="Wyrnieniedelikatne"/>
+        </w:rPr>
+        <w:t>else</w:t>
+      </w:r>
+      <w:proofErr w:type="spellEnd"/>
+      <w:r>
+        <w:t xml:space="preserve"> </w:t>
+      </w:r>
+    </w:p>
+    <w:p>
+      <w:pPr>
+        <w:pStyle w:val="Akapitzlist"/>
+        <w:jc w:val="both"/>
+      </w:pPr>
+      <w:r>
+        <w:t xml:space="preserve">      3.5.1. </w:t>
+      </w:r>
+      <w:r>
+        <w:rPr>
+          <w:rStyle w:val="Wyrnienieintensywne"/>
+        </w:rPr>
         <w:t>Użytkownik</w:t>
       </w:r>
       <w:r>
-        <w:t xml:space="preserve"> wprowadza klucz dostępu.</w:t>
-      </w:r>
-    </w:p>
-    <w:p>
-      <w:pPr>
-        <w:pStyle w:val="Akapitzlist"/>
-        <w:jc w:val="both"/>
-      </w:pPr>
-      <w:r>
-        <w:t xml:space="preserve">   3.2. </w:t>
+        <w:t xml:space="preserve"> zostaje powiadomiony o niepoprawności podanego klucza dostępu.</w:t>
+      </w:r>
+    </w:p>
+    <w:p>
+      <w:pPr>
+        <w:pStyle w:val="Akapitzlist"/>
+        <w:jc w:val="both"/>
+        <w:rPr>
+          <w:rStyle w:val="Wyrnieniedelikatne"/>
+        </w:rPr>
+      </w:pPr>
+      <w:r>
+        <w:t xml:space="preserve">        </w:t>
+      </w:r>
+      <w:r>
+        <w:rPr>
+          <w:rStyle w:val="Wyrnieniedelikatne"/>
+        </w:rPr>
+        <w:t xml:space="preserve">end if </w:t>
+      </w:r>
+    </w:p>
+    <w:p>
+      <w:pPr>
+        <w:pStyle w:val="Akapitzlist"/>
+        <w:jc w:val="both"/>
+        <w:rPr>
+          <w:rStyle w:val="Wyrnieniedelikatne"/>
+        </w:rPr>
+      </w:pPr>
+      <w:r>
+        <w:t xml:space="preserve">   </w:t>
       </w:r>
       <w:proofErr w:type="spellStart"/>
       <w:r>
         <w:rPr>
           <w:rStyle w:val="Wyrnieniedelikatne"/>
         </w:rPr>
-        <w:t>if</w:t>
+        <w:t>until</w:t>
       </w:r>
       <w:proofErr w:type="spellEnd"/>
       <w:r>
-        <w:t xml:space="preserve"> Wprowadzony klucz jest pusty.</w:t>
-      </w:r>
-    </w:p>
-    <w:p>
-      <w:pPr>
-        <w:pStyle w:val="Akapitzlist"/>
-        <w:jc w:val="both"/>
-      </w:pPr>
-      <w:r>
-        <w:t xml:space="preserve">      3.2.1. Zakładanemu kontu przypisywana jest rola </w:t>
-      </w:r>
-      <w:r>
-        <w:rPr>
-          <w:rStyle w:val="Wyrnienieintensywne"/>
-        </w:rPr>
-        <w:t>Klient</w:t>
-      </w:r>
-      <w:r>
-        <w:t>.</w:t>
-      </w:r>
-    </w:p>
-    <w:p>
-      <w:pPr>
-        <w:pStyle w:val="Akapitzlist"/>
-        <w:jc w:val="both"/>
-      </w:pPr>
-      <w:r>
-        <w:t xml:space="preserve">   3.3. </w:t>
-      </w:r>
-      <w:proofErr w:type="spellStart"/>
-      <w:r>
-        <w:rPr>
-          <w:rStyle w:val="Wyrnieniedelikatne"/>
-        </w:rPr>
-        <w:t>else</w:t>
-      </w:r>
-      <w:proofErr w:type="spellEnd"/>
-      <w:r>
-        <w:rPr>
-          <w:rStyle w:val="Wyrnieniedelikatne"/>
-        </w:rPr>
-        <w:t xml:space="preserve"> </w:t>
-      </w:r>
-      <w:proofErr w:type="spellStart"/>
-      <w:r>
-        <w:rPr>
-          <w:rStyle w:val="Wyrnieniedelikatne"/>
-        </w:rPr>
-        <w:t>if</w:t>
-      </w:r>
-      <w:proofErr w:type="spellEnd"/>
-      <w:r>
-        <w:t xml:space="preserve"> Wprowadzony klucz odpowiada kluczowi dostępu do konta o roli </w:t>
-      </w:r>
-      <w:r>
-        <w:t>koordynatora</w:t>
-      </w:r>
-      <w:r>
-        <w:t>.</w:t>
-      </w:r>
-    </w:p>
-    <w:p>
-      <w:pPr>
-        <w:pStyle w:val="Akapitzlist"/>
-        <w:jc w:val="both"/>
-      </w:pPr>
-      <w:r>
-        <w:t xml:space="preserve">      3.3.1. Zakładanemu kontu przypisywana jest rola </w:t>
-      </w:r>
-      <w:r>
-        <w:rPr>
-          <w:rStyle w:val="Wyrnienieintensywne"/>
-        </w:rPr>
-        <w:t>Koordynator</w:t>
-      </w:r>
-      <w:r>
-        <w:t>.</w:t>
-      </w:r>
-    </w:p>
-    <w:p>
-      <w:pPr>
-        <w:pStyle w:val="Akapitzlist"/>
-        <w:jc w:val="both"/>
-      </w:pPr>
-      <w:r>
-        <w:t xml:space="preserve">   3.4. </w:t>
-      </w:r>
-      <w:proofErr w:type="spellStart"/>
-      <w:r>
-        <w:rPr>
-          <w:rStyle w:val="Wyrnieniedelikatne"/>
-        </w:rPr>
-        <w:t>else</w:t>
-      </w:r>
-      <w:proofErr w:type="spellEnd"/>
-      <w:r>
-        <w:rPr>
-          <w:rStyle w:val="Wyrnieniedelikatne"/>
-        </w:rPr>
-        <w:t xml:space="preserve"> </w:t>
-      </w:r>
-      <w:proofErr w:type="spellStart"/>
-      <w:r>
-        <w:rPr>
-          <w:rStyle w:val="Wyrnieniedelikatne"/>
-        </w:rPr>
-        <w:t>if</w:t>
-      </w:r>
-      <w:proofErr w:type="spellEnd"/>
-      <w:r>
-        <w:t xml:space="preserve"> Wprowadzony klucz odpowiada kluczowi dostępu do konta o roli kierowcy.</w:t>
-      </w:r>
-    </w:p>
-    <w:p>
-      <w:pPr>
-        <w:pStyle w:val="Akapitzlist"/>
-        <w:jc w:val="both"/>
-      </w:pPr>
-      <w:r>
-        <w:t xml:space="preserve">      3.4.1. Zakładanemu kontu przypisana jest rola </w:t>
-      </w:r>
-      <w:r>
-        <w:rPr>
-          <w:rStyle w:val="Wyrnienieintensywne"/>
-        </w:rPr>
-        <w:t>Kierowca</w:t>
-      </w:r>
-      <w:r>
-        <w:t>.</w:t>
-      </w:r>
-    </w:p>
-    <w:p>
-      <w:pPr>
-        <w:pStyle w:val="Akapitzlist"/>
-        <w:jc w:val="both"/>
-      </w:pPr>
-      <w:r>
-        <w:t xml:space="preserve">   3.5. </w:t>
-      </w:r>
-      <w:proofErr w:type="spellStart"/>
-      <w:r>
-        <w:rPr>
-          <w:rStyle w:val="Wyrnieniedelikatne"/>
-        </w:rPr>
-        <w:t>else</w:t>
-      </w:r>
-      <w:proofErr w:type="spellEnd"/>
-      <w:r>
-        <w:t xml:space="preserve"> </w:t>
-      </w:r>
-    </w:p>
-    <w:p>
-      <w:pPr>
-        <w:pStyle w:val="Akapitzlist"/>
-        <w:jc w:val="both"/>
-      </w:pPr>
-      <w:r>
-        <w:t xml:space="preserve">      3.5.1. </w:t>
-      </w:r>
-      <w:r>
-        <w:rPr>
-          <w:rStyle w:val="Wyrnienieintensywne"/>
-        </w:rPr>
-        <w:t>Użytkownik</w:t>
-      </w:r>
-      <w:r>
-        <w:t xml:space="preserve"> zostaje powiadomiony o niepoprawności podanego klucza dostępu.</w:t>
-      </w:r>
-    </w:p>
-    <w:p>
-      <w:pPr>
-        <w:pStyle w:val="Akapitzlist"/>
-        <w:jc w:val="both"/>
-        <w:rPr>
-          <w:rStyle w:val="Wyrnieniedelikatne"/>
-        </w:rPr>
-      </w:pPr>
-      <w:r>
-        <w:t xml:space="preserve">        </w:t>
-      </w:r>
-      <w:r>
-        <w:rPr>
-          <w:rStyle w:val="Wyrnieniedelikatne"/>
-        </w:rPr>
-        <w:t xml:space="preserve">end if </w:t>
-      </w:r>
-    </w:p>
-    <w:p>
-      <w:pPr>
-        <w:pStyle w:val="Akapitzlist"/>
-        <w:jc w:val="both"/>
-        <w:rPr>
-          <w:rStyle w:val="Wyrnieniedelikatne"/>
-        </w:rPr>
-      </w:pPr>
-      <w:r>
-        <w:t xml:space="preserve">   </w:t>
-      </w:r>
-      <w:r>
-        <w:rPr>
-          <w:rStyle w:val="Wyrnieniedelikatne"/>
-        </w:rPr>
-        <w:t xml:space="preserve">end </w:t>
-      </w:r>
-      <w:proofErr w:type="spellStart"/>
-      <w:r>
-        <w:rPr>
-          <w:rStyle w:val="Wyrnieniedelikatne"/>
-        </w:rPr>
-        <w:t>while</w:t>
-      </w:r>
-      <w:proofErr w:type="spellEnd"/>
+        <w:rPr>
+          <w:rStyle w:val="Wyrnieniedelikatne"/>
+        </w:rPr>
+        <w:t xml:space="preserve"> </w:t>
+      </w:r>
+      <w:r>
+        <w:t>Kontu nie została przypisana żadna rola.</w:t>
+      </w:r>
       <w:r>
         <w:rPr>
           <w:rStyle w:val="Wyrnieniedelikatne"/>
@@ -7944,6 +7942,7 @@
           <w:rFonts w:ascii="Calibri" w:hAnsi="Calibri" w:cs="Calibri"/>
           <w:b/>
           <w:bCs/>
+          <w:noProof/>
           <w:sz w:val="28"/>
           <w:szCs w:val="28"/>
           <w:lang w:val="pl-PL"/>

</xml_diff>